<commit_message>
Actualización de diagrama de flujo, copiado de tablas a la nueva clase classTablaPedidosDespués. Implementación de función de búsqueda y conteo de resultados arrojados por la búsqueda
</commit_message>
<xml_diff>
--- a/ObtencionDeNuevasColumnas.docx
+++ b/ObtencionDeNuevasColumnas.docx
@@ -3552,7 +3552,7 @@
               <w:rPr>
                 <w:lang w:val="es-419"/>
               </w:rPr>
-              <w:t>D</w:t>
+              <w:t>F1</w:t>
             </w:r>
           </w:p>
         </w:tc>
@@ -3569,12 +3569,9 @@
             </w:pPr>
             <w:r>
               <w:rPr>
-                <w:rFonts w:ascii="Times New Roman" w:eastAsia="Times New Roman" w:hAnsi="Times New Roman" w:cs="Times New Roman"/>
-                <w:sz w:val="24"/>
-                <w:szCs w:val="24"/>
-                <w:lang w:eastAsia="es-ES"/>
-              </w:rPr>
-              <w:t>Generales2</w:t>
+                <w:lang w:val="es-419"/>
+              </w:rPr>
+              <w:t>clave</w:t>
             </w:r>
           </w:p>
         </w:tc>
@@ -3598,7 +3595,7 @@
               <w:rPr>
                 <w:lang w:val="es-419"/>
               </w:rPr>
-              <w:t>E</w:t>
+              <w:t>B</w:t>
             </w:r>
           </w:p>
         </w:tc>
@@ -3620,8 +3617,10 @@
                 <w:szCs w:val="24"/>
                 <w:lang w:eastAsia="es-ES"/>
               </w:rPr>
-              <w:t>Generales3</w:t>
-            </w:r>
+              <w:t>Generales2</w:t>
+            </w:r>
+            <w:bookmarkStart w:id="0" w:name="_GoBack"/>
+            <w:bookmarkEnd w:id="0"/>
           </w:p>
         </w:tc>
       </w:tr>
@@ -3644,7 +3643,7 @@
               <w:rPr>
                 <w:lang w:val="es-419"/>
               </w:rPr>
-              <w:t>C</w:t>
+              <w:t>D</w:t>
             </w:r>
           </w:p>
         </w:tc>
@@ -3666,7 +3665,7 @@
                 <w:szCs w:val="24"/>
                 <w:lang w:eastAsia="es-ES"/>
               </w:rPr>
-              <w:t>Generales1</w:t>
+              <w:t>Generales2</w:t>
             </w:r>
           </w:p>
         </w:tc>
@@ -3690,7 +3689,7 @@
               <w:rPr>
                 <w:lang w:val="es-419"/>
               </w:rPr>
-              <w:t>L</w:t>
+              <w:t>E</w:t>
             </w:r>
           </w:p>
         </w:tc>
@@ -3712,7 +3711,7 @@
                 <w:szCs w:val="24"/>
                 <w:lang w:eastAsia="es-ES"/>
               </w:rPr>
-              <w:t>Materiales</w:t>
+              <w:t>Generales3</w:t>
             </w:r>
           </w:p>
         </w:tc>
@@ -3736,7 +3735,7 @@
               <w:rPr>
                 <w:lang w:val="es-419"/>
               </w:rPr>
-              <w:t>O</w:t>
+              <w:t>C</w:t>
             </w:r>
           </w:p>
         </w:tc>
@@ -3758,27 +3757,7 @@
                 <w:szCs w:val="24"/>
                 <w:lang w:eastAsia="es-ES"/>
               </w:rPr>
-              <w:t xml:space="preserve">Hoja de Especificaciones </w:t>
-            </w:r>
-            <w:proofErr w:type="spellStart"/>
-            <w:r>
-              <w:rPr>
-                <w:rFonts w:ascii="Times New Roman" w:eastAsia="Times New Roman" w:hAnsi="Times New Roman" w:cs="Times New Roman"/>
-                <w:sz w:val="24"/>
-                <w:szCs w:val="24"/>
-                <w:lang w:eastAsia="es-ES"/>
-              </w:rPr>
-              <w:t>grales</w:t>
-            </w:r>
-            <w:proofErr w:type="spellEnd"/>
-            <w:r>
-              <w:rPr>
-                <w:rFonts w:ascii="Times New Roman" w:eastAsia="Times New Roman" w:hAnsi="Times New Roman" w:cs="Times New Roman"/>
-                <w:sz w:val="24"/>
-                <w:szCs w:val="24"/>
-                <w:lang w:eastAsia="es-ES"/>
-              </w:rPr>
-              <w:t>$.Pigmentos</w:t>
+              <w:t>Generales1</w:t>
             </w:r>
           </w:p>
         </w:tc>
@@ -3802,7 +3781,7 @@
               <w:rPr>
                 <w:lang w:val="es-419"/>
               </w:rPr>
-              <w:t>F</w:t>
+              <w:t>L</w:t>
             </w:r>
           </w:p>
         </w:tc>
@@ -3824,7 +3803,7 @@
                 <w:szCs w:val="24"/>
                 <w:lang w:eastAsia="es-ES"/>
               </w:rPr>
-              <w:t>Generales4</w:t>
+              <w:t>Materiales</w:t>
             </w:r>
           </w:p>
         </w:tc>
@@ -3848,7 +3827,7 @@
               <w:rPr>
                 <w:lang w:val="es-419"/>
               </w:rPr>
-              <w:t>AU</w:t>
+              <w:t>O</w:t>
             </w:r>
           </w:p>
         </w:tc>
@@ -3870,7 +3849,27 @@
                 <w:szCs w:val="24"/>
                 <w:lang w:eastAsia="es-ES"/>
               </w:rPr>
-              <w:t>Peinado / Lubricado</w:t>
+              <w:t xml:space="preserve">Hoja de Especificaciones </w:t>
+            </w:r>
+            <w:proofErr w:type="spellStart"/>
+            <w:r>
+              <w:rPr>
+                <w:rFonts w:ascii="Times New Roman" w:eastAsia="Times New Roman" w:hAnsi="Times New Roman" w:cs="Times New Roman"/>
+                <w:sz w:val="24"/>
+                <w:szCs w:val="24"/>
+                <w:lang w:eastAsia="es-ES"/>
+              </w:rPr>
+              <w:t>grales</w:t>
+            </w:r>
+            <w:proofErr w:type="spellEnd"/>
+            <w:r>
+              <w:rPr>
+                <w:rFonts w:ascii="Times New Roman" w:eastAsia="Times New Roman" w:hAnsi="Times New Roman" w:cs="Times New Roman"/>
+                <w:sz w:val="24"/>
+                <w:szCs w:val="24"/>
+                <w:lang w:eastAsia="es-ES"/>
+              </w:rPr>
+              <w:t>$.Pigmentos</w:t>
             </w:r>
           </w:p>
         </w:tc>
@@ -3894,7 +3893,7 @@
               <w:rPr>
                 <w:lang w:val="es-419"/>
               </w:rPr>
-              <w:t>G</w:t>
+              <w:t>F</w:t>
             </w:r>
           </w:p>
         </w:tc>
@@ -3916,7 +3915,7 @@
                 <w:szCs w:val="24"/>
                 <w:lang w:eastAsia="es-ES"/>
               </w:rPr>
-              <w:t>Generales5</w:t>
+              <w:t>Generales4</w:t>
             </w:r>
           </w:p>
         </w:tc>
@@ -3940,7 +3939,7 @@
               <w:rPr>
                 <w:lang w:val="es-419"/>
               </w:rPr>
-              <w:t>K</w:t>
+              <w:t>AU</w:t>
             </w:r>
           </w:p>
         </w:tc>
@@ -3962,7 +3961,7 @@
                 <w:szCs w:val="24"/>
                 <w:lang w:eastAsia="es-ES"/>
               </w:rPr>
-              <w:t>Rizado2</w:t>
+              <w:t>Peinado / Lubricado</w:t>
             </w:r>
           </w:p>
         </w:tc>
@@ -3986,7 +3985,7 @@
               <w:rPr>
                 <w:lang w:val="es-419"/>
               </w:rPr>
-              <w:t>M</w:t>
+              <w:t>G</w:t>
             </w:r>
           </w:p>
         </w:tc>
@@ -4008,7 +4007,7 @@
                 <w:szCs w:val="24"/>
                 <w:lang w:eastAsia="es-ES"/>
               </w:rPr>
-              <w:t>Horno de secado</w:t>
+              <w:t>Generales5</w:t>
             </w:r>
           </w:p>
         </w:tc>
@@ -4032,7 +4031,7 @@
               <w:rPr>
                 <w:lang w:val="es-419"/>
               </w:rPr>
-              <w:t>U</w:t>
+              <w:t>K</w:t>
             </w:r>
           </w:p>
         </w:tc>
@@ -4043,15 +4042,18 @@
           <w:p>
             <w:pPr>
               <w:jc w:val="center"/>
-            </w:pPr>
-            <w:r>
-              <w:rPr>
-                <w:rFonts w:ascii="Times New Roman" w:eastAsia="Times New Roman" w:hAnsi="Times New Roman" w:cs="Times New Roman"/>
-                <w:sz w:val="24"/>
-                <w:szCs w:val="24"/>
-                <w:lang w:eastAsia="es-ES"/>
-              </w:rPr>
-              <w:t>Extrusión5</w:t>
+              <w:rPr>
+                <w:lang w:val="es-419"/>
+              </w:rPr>
+            </w:pPr>
+            <w:r>
+              <w:rPr>
+                <w:rFonts w:ascii="Times New Roman" w:eastAsia="Times New Roman" w:hAnsi="Times New Roman" w:cs="Times New Roman"/>
+                <w:sz w:val="24"/>
+                <w:szCs w:val="24"/>
+                <w:lang w:eastAsia="es-ES"/>
+              </w:rPr>
+              <w:t>Rizado2</w:t>
             </w:r>
           </w:p>
         </w:tc>
@@ -4075,7 +4077,7 @@
               <w:rPr>
                 <w:lang w:val="es-419"/>
               </w:rPr>
-              <w:t>W</w:t>
+              <w:t>M</w:t>
             </w:r>
           </w:p>
         </w:tc>
@@ -4086,15 +4088,18 @@
           <w:p>
             <w:pPr>
               <w:jc w:val="center"/>
-            </w:pPr>
-            <w:r>
-              <w:rPr>
-                <w:rFonts w:ascii="Times New Roman" w:eastAsia="Times New Roman" w:hAnsi="Times New Roman" w:cs="Times New Roman"/>
-                <w:sz w:val="24"/>
-                <w:szCs w:val="24"/>
-                <w:lang w:eastAsia="es-ES"/>
-              </w:rPr>
-              <w:t>Extrusión7</w:t>
+              <w:rPr>
+                <w:lang w:val="es-419"/>
+              </w:rPr>
+            </w:pPr>
+            <w:r>
+              <w:rPr>
+                <w:rFonts w:ascii="Times New Roman" w:eastAsia="Times New Roman" w:hAnsi="Times New Roman" w:cs="Times New Roman"/>
+                <w:sz w:val="24"/>
+                <w:szCs w:val="24"/>
+                <w:lang w:eastAsia="es-ES"/>
+              </w:rPr>
+              <w:t>Horno de secado</w:t>
             </w:r>
           </w:p>
         </w:tc>
@@ -4118,7 +4123,7 @@
               <w:rPr>
                 <w:lang w:val="es-419"/>
               </w:rPr>
-              <w:t>AD</w:t>
+              <w:t>U</w:t>
             </w:r>
           </w:p>
         </w:tc>
@@ -4137,7 +4142,7 @@
                 <w:szCs w:val="24"/>
                 <w:lang w:eastAsia="es-ES"/>
               </w:rPr>
-              <w:t>Embobinado Carretes</w:t>
+              <w:t>Extrusión5</w:t>
             </w:r>
           </w:p>
         </w:tc>
@@ -4161,7 +4166,7 @@
               <w:rPr>
                 <w:lang w:val="es-419"/>
               </w:rPr>
-              <w:t>AE</w:t>
+              <w:t>W</w:t>
             </w:r>
           </w:p>
         </w:tc>
@@ -4180,7 +4185,7 @@
                 <w:szCs w:val="24"/>
                 <w:lang w:eastAsia="es-ES"/>
               </w:rPr>
-              <w:t>Embobinado Carretes1</w:t>
+              <w:t>Extrusión7</w:t>
             </w:r>
           </w:p>
         </w:tc>
@@ -4192,6 +4197,7 @@
         <w:tc>
           <w:tcPr>
             <w:tcW w:w="4247" w:type="dxa"/>
+            <w:shd w:val="clear" w:color="auto" w:fill="auto"/>
           </w:tcPr>
           <w:p>
             <w:pPr>
@@ -4204,26 +4210,27 @@
               <w:rPr>
                 <w:lang w:val="es-419"/>
               </w:rPr>
-              <w:t>AF</w:t>
+              <w:t>AD</w:t>
             </w:r>
           </w:p>
         </w:tc>
         <w:tc>
           <w:tcPr>
             <w:tcW w:w="4247" w:type="dxa"/>
-          </w:tcPr>
-          <w:p>
-            <w:pPr>
-              <w:jc w:val="center"/>
-            </w:pPr>
-            <w:r>
-              <w:rPr>
-                <w:rFonts w:ascii="Times New Roman" w:eastAsia="Times New Roman" w:hAnsi="Times New Roman" w:cs="Times New Roman"/>
-                <w:sz w:val="24"/>
-                <w:szCs w:val="24"/>
-                <w:lang w:eastAsia="es-ES"/>
-              </w:rPr>
-              <w:t>Embobinado Carretes2</w:t>
+            <w:shd w:val="clear" w:color="auto" w:fill="auto"/>
+          </w:tcPr>
+          <w:p>
+            <w:pPr>
+              <w:jc w:val="center"/>
+            </w:pPr>
+            <w:r>
+              <w:rPr>
+                <w:rFonts w:ascii="Times New Roman" w:eastAsia="Times New Roman" w:hAnsi="Times New Roman" w:cs="Times New Roman"/>
+                <w:sz w:val="24"/>
+                <w:szCs w:val="24"/>
+                <w:lang w:eastAsia="es-ES"/>
+              </w:rPr>
+              <w:t>Embobinado Carretes</w:t>
             </w:r>
           </w:p>
         </w:tc>
@@ -4247,7 +4254,7 @@
               <w:rPr>
                 <w:lang w:val="es-419"/>
               </w:rPr>
-              <w:t>AG</w:t>
+              <w:t>AE</w:t>
             </w:r>
           </w:p>
         </w:tc>
@@ -4266,7 +4273,7 @@
                 <w:szCs w:val="24"/>
                 <w:lang w:eastAsia="es-ES"/>
               </w:rPr>
-              <w:t>Embobinado Carretes3</w:t>
+              <w:t>Embobinado Carretes1</w:t>
             </w:r>
           </w:p>
         </w:tc>
@@ -4290,7 +4297,7 @@
               <w:rPr>
                 <w:lang w:val="es-419"/>
               </w:rPr>
-              <w:t>AH</w:t>
+              <w:t>AF</w:t>
             </w:r>
           </w:p>
         </w:tc>
@@ -4309,7 +4316,7 @@
                 <w:szCs w:val="24"/>
                 <w:lang w:eastAsia="es-ES"/>
               </w:rPr>
-              <w:t>Embobinado Carretes4</w:t>
+              <w:t>Embobinado Carretes2</w:t>
             </w:r>
           </w:p>
         </w:tc>
@@ -4333,7 +4340,7 @@
               <w:rPr>
                 <w:lang w:val="es-419"/>
               </w:rPr>
-              <w:t>AI</w:t>
+              <w:t>AG</w:t>
             </w:r>
           </w:p>
         </w:tc>
@@ -4352,7 +4359,7 @@
                 <w:szCs w:val="24"/>
                 <w:lang w:eastAsia="es-ES"/>
               </w:rPr>
-              <w:t>Embobinado Carretes5</w:t>
+              <w:t>Embobinado Carretes3</w:t>
             </w:r>
           </w:p>
         </w:tc>
@@ -4376,7 +4383,7 @@
               <w:rPr>
                 <w:lang w:val="es-419"/>
               </w:rPr>
-              <w:t>AJ</w:t>
+              <w:t>AH</w:t>
             </w:r>
           </w:p>
         </w:tc>
@@ -4395,7 +4402,7 @@
                 <w:szCs w:val="24"/>
                 <w:lang w:eastAsia="es-ES"/>
               </w:rPr>
-              <w:t>Embobinado Carretes6</w:t>
+              <w:t>Embobinado Carretes4</w:t>
             </w:r>
           </w:p>
         </w:tc>
@@ -4419,7 +4426,7 @@
               <w:rPr>
                 <w:lang w:val="es-419"/>
               </w:rPr>
-              <w:t>AK</w:t>
+              <w:t>AI</w:t>
             </w:r>
           </w:p>
         </w:tc>
@@ -4438,7 +4445,7 @@
                 <w:szCs w:val="24"/>
                 <w:lang w:eastAsia="es-ES"/>
               </w:rPr>
-              <w:t>Embobinado Carretes7</w:t>
+              <w:t>Embobinado Carretes5</w:t>
             </w:r>
           </w:p>
         </w:tc>
@@ -4462,7 +4469,7 @@
               <w:rPr>
                 <w:lang w:val="es-419"/>
               </w:rPr>
-              <w:t>AM</w:t>
+              <w:t>AJ</w:t>
             </w:r>
           </w:p>
         </w:tc>
@@ -4481,7 +4488,7 @@
                 <w:szCs w:val="24"/>
                 <w:lang w:eastAsia="es-ES"/>
               </w:rPr>
-              <w:t>Embobinado Carretes9</w:t>
+              <w:t>Embobinado Carretes6</w:t>
             </w:r>
           </w:p>
         </w:tc>
@@ -4505,7 +4512,7 @@
               <w:rPr>
                 <w:lang w:val="es-419"/>
               </w:rPr>
-              <w:t>I</w:t>
+              <w:t>AK</w:t>
             </w:r>
           </w:p>
         </w:tc>
@@ -4524,7 +4531,7 @@
                 <w:szCs w:val="24"/>
                 <w:lang w:eastAsia="es-ES"/>
               </w:rPr>
-              <w:t>Rizado</w:t>
+              <w:t>Embobinado Carretes7</w:t>
             </w:r>
           </w:p>
         </w:tc>
@@ -4548,7 +4555,7 @@
               <w:rPr>
                 <w:lang w:val="es-419"/>
               </w:rPr>
-              <w:t>J</w:t>
+              <w:t>AM</w:t>
             </w:r>
           </w:p>
         </w:tc>
@@ -4567,7 +4574,7 @@
                 <w:szCs w:val="24"/>
                 <w:lang w:eastAsia="es-ES"/>
               </w:rPr>
-              <w:t>Rizado1</w:t>
+              <w:t>Embobinado Carretes9</w:t>
             </w:r>
           </w:p>
         </w:tc>
@@ -4591,7 +4598,7 @@
               <w:rPr>
                 <w:lang w:val="es-419"/>
               </w:rPr>
-              <w:t>K</w:t>
+              <w:t>I</w:t>
             </w:r>
           </w:p>
         </w:tc>
@@ -4610,7 +4617,7 @@
                 <w:szCs w:val="24"/>
                 <w:lang w:eastAsia="es-ES"/>
               </w:rPr>
-              <w:t>Rizado2</w:t>
+              <w:t>Rizado</w:t>
             </w:r>
           </w:p>
         </w:tc>
@@ -4634,7 +4641,7 @@
               <w:rPr>
                 <w:lang w:val="es-419"/>
               </w:rPr>
-              <w:t>H</w:t>
+              <w:t>J</w:t>
             </w:r>
           </w:p>
         </w:tc>
@@ -4653,7 +4660,7 @@
                 <w:szCs w:val="24"/>
                 <w:lang w:eastAsia="es-ES"/>
               </w:rPr>
-              <w:t>Generales6</w:t>
+              <w:t>Rizado1</w:t>
             </w:r>
           </w:p>
         </w:tc>
@@ -4665,6 +4672,7 @@
         <w:tc>
           <w:tcPr>
             <w:tcW w:w="4247" w:type="dxa"/>
+            <w:shd w:val="clear" w:color="auto" w:fill="FF0000"/>
           </w:tcPr>
           <w:p>
             <w:pPr>
@@ -4677,26 +4685,27 @@
               <w:rPr>
                 <w:lang w:val="es-419"/>
               </w:rPr>
-              <w:t>N</w:t>
+              <w:t>K</w:t>
             </w:r>
           </w:p>
         </w:tc>
         <w:tc>
           <w:tcPr>
             <w:tcW w:w="4247" w:type="dxa"/>
-          </w:tcPr>
-          <w:p>
-            <w:pPr>
-              <w:jc w:val="center"/>
-            </w:pPr>
-            <w:r>
-              <w:rPr>
-                <w:rFonts w:ascii="Times New Roman" w:eastAsia="Times New Roman" w:hAnsi="Times New Roman" w:cs="Times New Roman"/>
-                <w:sz w:val="24"/>
-                <w:szCs w:val="24"/>
-                <w:lang w:eastAsia="es-ES"/>
-              </w:rPr>
-              <w:t>Aditivos</w:t>
+            <w:shd w:val="clear" w:color="auto" w:fill="FF0000"/>
+          </w:tcPr>
+          <w:p>
+            <w:pPr>
+              <w:jc w:val="center"/>
+            </w:pPr>
+            <w:r>
+              <w:rPr>
+                <w:rFonts w:ascii="Times New Roman" w:eastAsia="Times New Roman" w:hAnsi="Times New Roman" w:cs="Times New Roman"/>
+                <w:sz w:val="24"/>
+                <w:szCs w:val="24"/>
+                <w:lang w:eastAsia="es-ES"/>
+              </w:rPr>
+              <w:t>Rizado2</w:t>
             </w:r>
           </w:p>
         </w:tc>
@@ -4720,7 +4729,7 @@
               <w:rPr>
                 <w:lang w:val="es-419"/>
               </w:rPr>
-              <w:t>AN</w:t>
+              <w:t>H</w:t>
             </w:r>
           </w:p>
         </w:tc>
@@ -4739,7 +4748,7 @@
                 <w:szCs w:val="24"/>
                 <w:lang w:eastAsia="es-ES"/>
               </w:rPr>
-              <w:t>Embobinado</w:t>
+              <w:t>Generales6</w:t>
             </w:r>
           </w:p>
         </w:tc>
@@ -4763,7 +4772,7 @@
               <w:rPr>
                 <w:lang w:val="es-419"/>
               </w:rPr>
-              <w:t>Q</w:t>
+              <w:t>N</w:t>
             </w:r>
           </w:p>
         </w:tc>
@@ -4782,7 +4791,7 @@
                 <w:szCs w:val="24"/>
                 <w:lang w:eastAsia="es-ES"/>
               </w:rPr>
-              <w:t>Extrusión1</w:t>
+              <w:t>Aditivos</w:t>
             </w:r>
           </w:p>
         </w:tc>
@@ -4806,7 +4815,7 @@
               <w:rPr>
                 <w:lang w:val="es-419"/>
               </w:rPr>
-              <w:t>P</w:t>
+              <w:t>AN</w:t>
             </w:r>
           </w:p>
         </w:tc>
@@ -4825,7 +4834,7 @@
                 <w:szCs w:val="24"/>
                 <w:lang w:eastAsia="es-ES"/>
               </w:rPr>
-              <w:t>Extrusión</w:t>
+              <w:t>Embobinado</w:t>
             </w:r>
           </w:p>
         </w:tc>
@@ -4849,7 +4858,7 @@
               <w:rPr>
                 <w:lang w:val="es-419"/>
               </w:rPr>
-              <w:t>R</w:t>
+              <w:t>Q</w:t>
             </w:r>
           </w:p>
         </w:tc>
@@ -4868,7 +4877,7 @@
                 <w:szCs w:val="24"/>
                 <w:lang w:eastAsia="es-ES"/>
               </w:rPr>
-              <w:t>Extrusión2</w:t>
+              <w:t>Extrusión1</w:t>
             </w:r>
           </w:p>
         </w:tc>
@@ -4892,7 +4901,7 @@
               <w:rPr>
                 <w:lang w:val="es-419"/>
               </w:rPr>
-              <w:t>V</w:t>
+              <w:t>P</w:t>
             </w:r>
           </w:p>
         </w:tc>
@@ -4911,7 +4920,7 @@
                 <w:szCs w:val="24"/>
                 <w:lang w:eastAsia="es-ES"/>
               </w:rPr>
-              <w:t>Extrusión6</w:t>
+              <w:t>Extrusión</w:t>
             </w:r>
           </w:p>
         </w:tc>
@@ -4935,7 +4944,7 @@
               <w:rPr>
                 <w:lang w:val="es-419"/>
               </w:rPr>
-              <w:t>W</w:t>
+              <w:t>R</w:t>
             </w:r>
           </w:p>
         </w:tc>
@@ -4954,7 +4963,7 @@
                 <w:szCs w:val="24"/>
                 <w:lang w:eastAsia="es-ES"/>
               </w:rPr>
-              <w:t>Extrusión7</w:t>
+              <w:t>Extrusión2</w:t>
             </w:r>
           </w:p>
         </w:tc>
@@ -4978,7 +4987,7 @@
               <w:rPr>
                 <w:lang w:val="es-419"/>
               </w:rPr>
-              <w:t>AC</w:t>
+              <w:t>V</w:t>
             </w:r>
           </w:p>
         </w:tc>
@@ -4997,7 +5006,7 @@
                 <w:szCs w:val="24"/>
                 <w:lang w:eastAsia="es-ES"/>
               </w:rPr>
-              <w:t>Extrusión13</w:t>
+              <w:t>Extrusión6</w:t>
             </w:r>
           </w:p>
         </w:tc>
@@ -5009,6 +5018,7 @@
         <w:tc>
           <w:tcPr>
             <w:tcW w:w="4247" w:type="dxa"/>
+            <w:shd w:val="clear" w:color="auto" w:fill="FF0000"/>
           </w:tcPr>
           <w:p>
             <w:pPr>
@@ -5021,32 +5031,27 @@
               <w:rPr>
                 <w:lang w:val="es-419"/>
               </w:rPr>
-              <w:t>AP</w:t>
+              <w:t>W</w:t>
             </w:r>
           </w:p>
         </w:tc>
         <w:tc>
           <w:tcPr>
             <w:tcW w:w="4247" w:type="dxa"/>
-          </w:tcPr>
-          <w:p>
-            <w:pPr>
-              <w:jc w:val="center"/>
-              <w:rPr>
-                <w:rFonts w:ascii="Times New Roman" w:eastAsia="Times New Roman" w:hAnsi="Times New Roman" w:cs="Times New Roman"/>
-                <w:sz w:val="24"/>
-                <w:szCs w:val="24"/>
-                <w:lang w:eastAsia="es-ES"/>
-              </w:rPr>
-            </w:pPr>
-            <w:r>
-              <w:rPr>
-                <w:rFonts w:ascii="Times New Roman" w:eastAsia="Times New Roman" w:hAnsi="Times New Roman" w:cs="Times New Roman"/>
-                <w:sz w:val="24"/>
-                <w:szCs w:val="24"/>
-                <w:lang w:eastAsia="es-ES"/>
-              </w:rPr>
-              <w:t>Templado</w:t>
+            <w:shd w:val="clear" w:color="auto" w:fill="FF0000"/>
+          </w:tcPr>
+          <w:p>
+            <w:pPr>
+              <w:jc w:val="center"/>
+            </w:pPr>
+            <w:r>
+              <w:rPr>
+                <w:rFonts w:ascii="Times New Roman" w:eastAsia="Times New Roman" w:hAnsi="Times New Roman" w:cs="Times New Roman"/>
+                <w:sz w:val="24"/>
+                <w:szCs w:val="24"/>
+                <w:lang w:eastAsia="es-ES"/>
+              </w:rPr>
+              <w:t>Extrusión7</w:t>
             </w:r>
           </w:p>
         </w:tc>
@@ -5070,7 +5075,7 @@
               <w:rPr>
                 <w:lang w:val="es-419"/>
               </w:rPr>
-              <w:t>AQ</w:t>
+              <w:t>AC</w:t>
             </w:r>
           </w:p>
         </w:tc>
@@ -5081,21 +5086,15 @@
           <w:p>
             <w:pPr>
               <w:jc w:val="center"/>
-              <w:rPr>
-                <w:rFonts w:ascii="Times New Roman" w:eastAsia="Times New Roman" w:hAnsi="Times New Roman" w:cs="Times New Roman"/>
-                <w:sz w:val="24"/>
-                <w:szCs w:val="24"/>
-                <w:lang w:eastAsia="es-ES"/>
-              </w:rPr>
-            </w:pPr>
-            <w:r>
-              <w:rPr>
-                <w:rFonts w:ascii="Times New Roman" w:eastAsia="Times New Roman" w:hAnsi="Times New Roman" w:cs="Times New Roman"/>
-                <w:sz w:val="24"/>
-                <w:szCs w:val="24"/>
-                <w:lang w:eastAsia="es-ES"/>
-              </w:rPr>
-              <w:t>Templado1</w:t>
+            </w:pPr>
+            <w:r>
+              <w:rPr>
+                <w:rFonts w:ascii="Times New Roman" w:eastAsia="Times New Roman" w:hAnsi="Times New Roman" w:cs="Times New Roman"/>
+                <w:sz w:val="24"/>
+                <w:szCs w:val="24"/>
+                <w:lang w:eastAsia="es-ES"/>
+              </w:rPr>
+              <w:t>Extrusión13</w:t>
             </w:r>
           </w:p>
         </w:tc>
@@ -5119,7 +5118,7 @@
               <w:rPr>
                 <w:lang w:val="es-419"/>
               </w:rPr>
-              <w:t>AS</w:t>
+              <w:t>AP</w:t>
             </w:r>
           </w:p>
         </w:tc>
@@ -5144,7 +5143,7 @@
                 <w:szCs w:val="24"/>
                 <w:lang w:eastAsia="es-ES"/>
               </w:rPr>
-              <w:t>Templado / Horno de Mazos</w:t>
+              <w:t>Templado</w:t>
             </w:r>
           </w:p>
         </w:tc>
@@ -5168,7 +5167,7 @@
               <w:rPr>
                 <w:lang w:val="es-419"/>
               </w:rPr>
-              <w:t>AT</w:t>
+              <w:t>AQ</w:t>
             </w:r>
           </w:p>
         </w:tc>
@@ -5193,7 +5192,7 @@
                 <w:szCs w:val="24"/>
                 <w:lang w:eastAsia="es-ES"/>
               </w:rPr>
-              <w:t>Teñido</w:t>
+              <w:t>Templado1</w:t>
             </w:r>
           </w:p>
         </w:tc>
@@ -5215,11 +5214,9 @@
             </w:pPr>
             <w:r>
               <w:rPr>
-                <w:rFonts w:ascii="Calibri" w:eastAsia="Times New Roman" w:hAnsi="Calibri" w:cs="Arial"/>
-                <w:color w:val="000000"/>
-                <w:lang w:val="es-419" w:eastAsia="es-ES"/>
-              </w:rPr>
-              <w:t>AX</w:t>
+                <w:lang w:val="es-419"/>
+              </w:rPr>
+              <w:t>AS</w:t>
             </w:r>
           </w:p>
         </w:tc>
@@ -5230,15 +5227,21 @@
           <w:p>
             <w:pPr>
               <w:jc w:val="center"/>
-            </w:pPr>
-            <w:r>
-              <w:rPr>
-                <w:rFonts w:ascii="Times New Roman" w:eastAsia="Times New Roman" w:hAnsi="Times New Roman" w:cs="Times New Roman"/>
-                <w:sz w:val="24"/>
-                <w:szCs w:val="24"/>
-                <w:lang w:eastAsia="es-ES"/>
-              </w:rPr>
-              <w:t>Enfundado / Forrado / Marcado</w:t>
+              <w:rPr>
+                <w:rFonts w:ascii="Times New Roman" w:eastAsia="Times New Roman" w:hAnsi="Times New Roman" w:cs="Times New Roman"/>
+                <w:sz w:val="24"/>
+                <w:szCs w:val="24"/>
+                <w:lang w:eastAsia="es-ES"/>
+              </w:rPr>
+            </w:pPr>
+            <w:r>
+              <w:rPr>
+                <w:rFonts w:ascii="Times New Roman" w:eastAsia="Times New Roman" w:hAnsi="Times New Roman" w:cs="Times New Roman"/>
+                <w:sz w:val="24"/>
+                <w:szCs w:val="24"/>
+                <w:lang w:eastAsia="es-ES"/>
+              </w:rPr>
+              <w:t>Templado / Horno de Mazos</w:t>
             </w:r>
           </w:p>
         </w:tc>
@@ -5260,11 +5263,9 @@
             </w:pPr>
             <w:r>
               <w:rPr>
-                <w:rFonts w:ascii="Calibri" w:eastAsia="Times New Roman" w:hAnsi="Calibri" w:cs="Arial"/>
-                <w:color w:val="000000"/>
-                <w:lang w:val="es-419" w:eastAsia="es-ES"/>
-              </w:rPr>
-              <w:t>AD</w:t>
+                <w:lang w:val="es-419"/>
+              </w:rPr>
+              <w:t>AT</w:t>
             </w:r>
           </w:p>
         </w:tc>
@@ -5275,15 +5276,21 @@
           <w:p>
             <w:pPr>
               <w:jc w:val="center"/>
-            </w:pPr>
-            <w:r>
-              <w:rPr>
-                <w:rFonts w:ascii="Times New Roman" w:eastAsia="Times New Roman" w:hAnsi="Times New Roman" w:cs="Times New Roman"/>
-                <w:sz w:val="24"/>
-                <w:szCs w:val="24"/>
-                <w:lang w:eastAsia="es-ES"/>
-              </w:rPr>
-              <w:t>Embobinado Carretes</w:t>
+              <w:rPr>
+                <w:rFonts w:ascii="Times New Roman" w:eastAsia="Times New Roman" w:hAnsi="Times New Roman" w:cs="Times New Roman"/>
+                <w:sz w:val="24"/>
+                <w:szCs w:val="24"/>
+                <w:lang w:eastAsia="es-ES"/>
+              </w:rPr>
+            </w:pPr>
+            <w:r>
+              <w:rPr>
+                <w:rFonts w:ascii="Times New Roman" w:eastAsia="Times New Roman" w:hAnsi="Times New Roman" w:cs="Times New Roman"/>
+                <w:sz w:val="24"/>
+                <w:szCs w:val="24"/>
+                <w:lang w:eastAsia="es-ES"/>
+              </w:rPr>
+              <w:t>Teñido</w:t>
             </w:r>
           </w:p>
         </w:tc>
@@ -5309,7 +5316,7 @@
                 <w:color w:val="000000"/>
                 <w:lang w:val="es-419" w:eastAsia="es-ES"/>
               </w:rPr>
-              <w:t>AG</w:t>
+              <w:t>AX</w:t>
             </w:r>
           </w:p>
         </w:tc>
@@ -5328,7 +5335,7 @@
                 <w:szCs w:val="24"/>
                 <w:lang w:eastAsia="es-ES"/>
               </w:rPr>
-              <w:t>Embobinado Carretes3</w:t>
+              <w:t>Enfundado / Forrado / Marcado</w:t>
             </w:r>
           </w:p>
         </w:tc>
@@ -5340,6 +5347,7 @@
         <w:tc>
           <w:tcPr>
             <w:tcW w:w="4247" w:type="dxa"/>
+            <w:shd w:val="clear" w:color="auto" w:fill="FF0000"/>
           </w:tcPr>
           <w:p>
             <w:pPr>
@@ -5354,26 +5362,27 @@
                 <w:color w:val="000000"/>
                 <w:lang w:val="es-419" w:eastAsia="es-ES"/>
               </w:rPr>
-              <w:t>AH</w:t>
+              <w:t>AD</w:t>
             </w:r>
           </w:p>
         </w:tc>
         <w:tc>
           <w:tcPr>
             <w:tcW w:w="4247" w:type="dxa"/>
-          </w:tcPr>
-          <w:p>
-            <w:pPr>
-              <w:jc w:val="center"/>
-            </w:pPr>
-            <w:r>
-              <w:rPr>
-                <w:rFonts w:ascii="Times New Roman" w:eastAsia="Times New Roman" w:hAnsi="Times New Roman" w:cs="Times New Roman"/>
-                <w:sz w:val="24"/>
-                <w:szCs w:val="24"/>
-                <w:lang w:eastAsia="es-ES"/>
-              </w:rPr>
-              <w:t>Embobinado Carretes4</w:t>
+            <w:shd w:val="clear" w:color="auto" w:fill="FF0000"/>
+          </w:tcPr>
+          <w:p>
+            <w:pPr>
+              <w:jc w:val="center"/>
+            </w:pPr>
+            <w:r>
+              <w:rPr>
+                <w:rFonts w:ascii="Times New Roman" w:eastAsia="Times New Roman" w:hAnsi="Times New Roman" w:cs="Times New Roman"/>
+                <w:sz w:val="24"/>
+                <w:szCs w:val="24"/>
+                <w:lang w:eastAsia="es-ES"/>
+              </w:rPr>
+              <w:t>Embobinado Carretes</w:t>
             </w:r>
           </w:p>
         </w:tc>
@@ -5385,6 +5394,7 @@
         <w:tc>
           <w:tcPr>
             <w:tcW w:w="4247" w:type="dxa"/>
+            <w:shd w:val="clear" w:color="auto" w:fill="FF0000"/>
           </w:tcPr>
           <w:p>
             <w:pPr>
@@ -5399,26 +5409,27 @@
                 <w:color w:val="000000"/>
                 <w:lang w:val="es-419" w:eastAsia="es-ES"/>
               </w:rPr>
-              <w:t>AI</w:t>
+              <w:t>AG</w:t>
             </w:r>
           </w:p>
         </w:tc>
         <w:tc>
           <w:tcPr>
             <w:tcW w:w="4247" w:type="dxa"/>
-          </w:tcPr>
-          <w:p>
-            <w:pPr>
-              <w:jc w:val="center"/>
-            </w:pPr>
-            <w:r>
-              <w:rPr>
-                <w:rFonts w:ascii="Times New Roman" w:eastAsia="Times New Roman" w:hAnsi="Times New Roman" w:cs="Times New Roman"/>
-                <w:sz w:val="24"/>
-                <w:szCs w:val="24"/>
-                <w:lang w:eastAsia="es-ES"/>
-              </w:rPr>
-              <w:t>Embobinado Carretes5</w:t>
+            <w:shd w:val="clear" w:color="auto" w:fill="FF0000"/>
+          </w:tcPr>
+          <w:p>
+            <w:pPr>
+              <w:jc w:val="center"/>
+            </w:pPr>
+            <w:r>
+              <w:rPr>
+                <w:rFonts w:ascii="Times New Roman" w:eastAsia="Times New Roman" w:hAnsi="Times New Roman" w:cs="Times New Roman"/>
+                <w:sz w:val="24"/>
+                <w:szCs w:val="24"/>
+                <w:lang w:eastAsia="es-ES"/>
+              </w:rPr>
+              <w:t>Embobinado Carretes3</w:t>
             </w:r>
           </w:p>
         </w:tc>
@@ -5430,6 +5441,7 @@
         <w:tc>
           <w:tcPr>
             <w:tcW w:w="4247" w:type="dxa"/>
+            <w:shd w:val="clear" w:color="auto" w:fill="FF0000"/>
           </w:tcPr>
           <w:p>
             <w:pPr>
@@ -5444,26 +5456,27 @@
                 <w:color w:val="000000"/>
                 <w:lang w:val="es-419" w:eastAsia="es-ES"/>
               </w:rPr>
-              <w:t>AJ</w:t>
+              <w:t>AH</w:t>
             </w:r>
           </w:p>
         </w:tc>
         <w:tc>
           <w:tcPr>
             <w:tcW w:w="4247" w:type="dxa"/>
-          </w:tcPr>
-          <w:p>
-            <w:pPr>
-              <w:jc w:val="center"/>
-            </w:pPr>
-            <w:r>
-              <w:rPr>
-                <w:rFonts w:ascii="Times New Roman" w:eastAsia="Times New Roman" w:hAnsi="Times New Roman" w:cs="Times New Roman"/>
-                <w:sz w:val="24"/>
-                <w:szCs w:val="24"/>
-                <w:lang w:eastAsia="es-ES"/>
-              </w:rPr>
-              <w:t>Embobinado Carretes6</w:t>
+            <w:shd w:val="clear" w:color="auto" w:fill="FF0000"/>
+          </w:tcPr>
+          <w:p>
+            <w:pPr>
+              <w:jc w:val="center"/>
+            </w:pPr>
+            <w:r>
+              <w:rPr>
+                <w:rFonts w:ascii="Times New Roman" w:eastAsia="Times New Roman" w:hAnsi="Times New Roman" w:cs="Times New Roman"/>
+                <w:sz w:val="24"/>
+                <w:szCs w:val="24"/>
+                <w:lang w:eastAsia="es-ES"/>
+              </w:rPr>
+              <w:t>Embobinado Carretes4</w:t>
             </w:r>
           </w:p>
         </w:tc>
@@ -5475,6 +5488,7 @@
         <w:tc>
           <w:tcPr>
             <w:tcW w:w="4247" w:type="dxa"/>
+            <w:shd w:val="clear" w:color="auto" w:fill="FF0000"/>
           </w:tcPr>
           <w:p>
             <w:pPr>
@@ -5489,6 +5503,100 @@
                 <w:color w:val="000000"/>
                 <w:lang w:val="es-419" w:eastAsia="es-ES"/>
               </w:rPr>
+              <w:t>AI</w:t>
+            </w:r>
+          </w:p>
+        </w:tc>
+        <w:tc>
+          <w:tcPr>
+            <w:tcW w:w="4247" w:type="dxa"/>
+            <w:shd w:val="clear" w:color="auto" w:fill="FF0000"/>
+          </w:tcPr>
+          <w:p>
+            <w:pPr>
+              <w:jc w:val="center"/>
+            </w:pPr>
+            <w:r>
+              <w:rPr>
+                <w:rFonts w:ascii="Times New Roman" w:eastAsia="Times New Roman" w:hAnsi="Times New Roman" w:cs="Times New Roman"/>
+                <w:sz w:val="24"/>
+                <w:szCs w:val="24"/>
+                <w:lang w:eastAsia="es-ES"/>
+              </w:rPr>
+              <w:t>Embobinado Carretes5</w:t>
+            </w:r>
+          </w:p>
+        </w:tc>
+      </w:tr>
+      <w:tr>
+        <w:trPr>
+          <w:jc w:val="center"/>
+        </w:trPr>
+        <w:tc>
+          <w:tcPr>
+            <w:tcW w:w="4247" w:type="dxa"/>
+            <w:shd w:val="clear" w:color="auto" w:fill="FF0000"/>
+          </w:tcPr>
+          <w:p>
+            <w:pPr>
+              <w:jc w:val="center"/>
+              <w:rPr>
+                <w:lang w:val="es-419"/>
+              </w:rPr>
+            </w:pPr>
+            <w:r>
+              <w:rPr>
+                <w:rFonts w:ascii="Calibri" w:eastAsia="Times New Roman" w:hAnsi="Calibri" w:cs="Arial"/>
+                <w:color w:val="000000"/>
+                <w:lang w:val="es-419" w:eastAsia="es-ES"/>
+              </w:rPr>
+              <w:t>AJ</w:t>
+            </w:r>
+          </w:p>
+        </w:tc>
+        <w:tc>
+          <w:tcPr>
+            <w:tcW w:w="4247" w:type="dxa"/>
+            <w:shd w:val="clear" w:color="auto" w:fill="FF0000"/>
+          </w:tcPr>
+          <w:p>
+            <w:pPr>
+              <w:jc w:val="center"/>
+            </w:pPr>
+            <w:r>
+              <w:rPr>
+                <w:rFonts w:ascii="Times New Roman" w:eastAsia="Times New Roman" w:hAnsi="Times New Roman" w:cs="Times New Roman"/>
+                <w:sz w:val="24"/>
+                <w:szCs w:val="24"/>
+                <w:lang w:eastAsia="es-ES"/>
+              </w:rPr>
+              <w:t>Embobinado Carretes6</w:t>
+            </w:r>
+          </w:p>
+        </w:tc>
+      </w:tr>
+      <w:tr>
+        <w:trPr>
+          <w:jc w:val="center"/>
+        </w:trPr>
+        <w:tc>
+          <w:tcPr>
+            <w:tcW w:w="4247" w:type="dxa"/>
+            <w:shd w:val="clear" w:color="auto" w:fill="FF0000"/>
+          </w:tcPr>
+          <w:p>
+            <w:pPr>
+              <w:jc w:val="center"/>
+              <w:rPr>
+                <w:lang w:val="es-419"/>
+              </w:rPr>
+            </w:pPr>
+            <w:r>
+              <w:rPr>
+                <w:rFonts w:ascii="Calibri" w:eastAsia="Times New Roman" w:hAnsi="Calibri" w:cs="Arial"/>
+                <w:color w:val="000000"/>
+                <w:lang w:val="es-419" w:eastAsia="es-ES"/>
+              </w:rPr>
               <w:t>AM</w:t>
             </w:r>
           </w:p>
@@ -5496,6 +5604,7 @@
         <w:tc>
           <w:tcPr>
             <w:tcW w:w="4247" w:type="dxa"/>
+            <w:shd w:val="clear" w:color="auto" w:fill="FF0000"/>
           </w:tcPr>
           <w:p>
             <w:pPr>
@@ -5535,8 +5644,6 @@
         <w:lastRenderedPageBreak/>
         <w:t xml:space="preserve">Nombres de tablas: </w:t>
       </w:r>
-      <w:bookmarkStart w:id="0" w:name="_GoBack"/>
-      <w:bookmarkEnd w:id="0"/>
     </w:p>
     <w:tbl>
       <w:tblPr>

</xml_diff>

<commit_message>
Declaración de ventana de reporte y ventana interactiva. Generacion de xls para los 4 casos posibles
</commit_message>
<xml_diff>
--- a/ObtencionDeNuevasColumnas.docx
+++ b/ObtencionDeNuevasColumnas.docx
@@ -918,13 +918,14 @@
         </w:rPr>
         <w:t>Nombre del Cliente</w:t>
       </w:r>
+      <w:proofErr w:type="gramStart"/>
       <w:r>
         <w:rPr>
           <w:rFonts w:ascii="Calibri" w:eastAsia="Times New Roman" w:hAnsi="Calibri" w:cs="Arial"/>
           <w:color w:val="000000"/>
           <w:lang w:eastAsia="es-ES"/>
         </w:rPr>
-        <w:t xml:space="preserve">: Se toma directamente del nombre del cliente de la tabla de origen. </w:t>
+        <w:t xml:space="preserve">: </w:t>
       </w:r>
       <w:r>
         <w:rPr>
@@ -932,100 +933,32 @@
           <w:color w:val="000000"/>
           <w:lang w:val="es-419" w:eastAsia="es-ES"/>
         </w:rPr>
-        <w:t>Tomar valor de la columna “A”</w:t>
-      </w:r>
-    </w:p>
-    <w:p>
-      <w:pPr>
-        <w:pStyle w:val="Prrafodelista"/>
-        <w:numPr>
-          <w:ilvl w:val="1"/>
-          <w:numId w:val="3"/>
-        </w:numPr>
-        <w:spacing w:after="0" w:line="240" w:lineRule="auto"/>
-        <w:rPr>
-          <w:rFonts w:ascii="Calibri" w:eastAsia="Times New Roman" w:hAnsi="Calibri" w:cs="Arial"/>
-          <w:color w:val="000000"/>
-          <w:lang w:eastAsia="es-ES"/>
-        </w:rPr>
-      </w:pPr>
-      <w:r>
-        <w:rPr>
-          <w:rFonts w:ascii="Calibri" w:eastAsia="Times New Roman" w:hAnsi="Calibri" w:cs="Arial"/>
-          <w:color w:val="000000"/>
-          <w:lang w:eastAsia="es-ES"/>
-        </w:rPr>
-        <w:t xml:space="preserve">En los casos de “Luis Plascencia </w:t>
-      </w:r>
-      <w:proofErr w:type="spellStart"/>
-      <w:r>
-        <w:rPr>
-          <w:rFonts w:ascii="Calibri" w:eastAsia="Times New Roman" w:hAnsi="Calibri" w:cs="Arial"/>
-          <w:color w:val="000000"/>
-          <w:lang w:eastAsia="es-ES"/>
-        </w:rPr>
-        <w:t>Plascencia</w:t>
-      </w:r>
-      <w:proofErr w:type="spellEnd"/>
-      <w:r>
-        <w:rPr>
-          <w:rFonts w:ascii="Calibri" w:eastAsia="Times New Roman" w:hAnsi="Calibri" w:cs="Arial"/>
-          <w:color w:val="000000"/>
-          <w:lang w:eastAsia="es-ES"/>
-        </w:rPr>
-        <w:t xml:space="preserve">”, “Plásticos </w:t>
-      </w:r>
-      <w:proofErr w:type="spellStart"/>
-      <w:r>
-        <w:rPr>
-          <w:rFonts w:ascii="Calibri" w:eastAsia="Times New Roman" w:hAnsi="Calibri" w:cs="Arial"/>
-          <w:color w:val="000000"/>
-          <w:lang w:eastAsia="es-ES"/>
-        </w:rPr>
-        <w:t>Plasa</w:t>
-      </w:r>
-      <w:proofErr w:type="spellEnd"/>
-      <w:r>
-        <w:rPr>
-          <w:rFonts w:ascii="Calibri" w:eastAsia="Times New Roman" w:hAnsi="Calibri" w:cs="Arial"/>
-          <w:color w:val="000000"/>
-          <w:lang w:eastAsia="es-ES"/>
-        </w:rPr>
-        <w:t xml:space="preserve"> de Guadalajara”, “</w:t>
-      </w:r>
-      <w:proofErr w:type="spellStart"/>
-      <w:r>
-        <w:rPr>
-          <w:rFonts w:ascii="Calibri" w:eastAsia="Times New Roman" w:hAnsi="Calibri" w:cs="Arial"/>
-          <w:color w:val="000000"/>
-          <w:lang w:eastAsia="es-ES"/>
-        </w:rPr>
-        <w:t>Jeanete</w:t>
-      </w:r>
-      <w:proofErr w:type="spellEnd"/>
-      <w:r>
-        <w:rPr>
-          <w:rFonts w:ascii="Calibri" w:eastAsia="Times New Roman" w:hAnsi="Calibri" w:cs="Arial"/>
-          <w:color w:val="000000"/>
-          <w:lang w:eastAsia="es-ES"/>
-        </w:rPr>
-        <w:t xml:space="preserve"> Plascencia Flores”, “Laura Plascencia Flores” se cambiara el nombre por “</w:t>
-      </w:r>
-      <w:r>
-        <w:rPr>
-          <w:rFonts w:ascii="Calibri" w:eastAsia="Times New Roman" w:hAnsi="Calibri" w:cs="Arial"/>
-          <w:color w:val="000000"/>
-          <w:lang w:eastAsia="es-ES"/>
-        </w:rPr>
-        <w:t>PLASTICOS PLASA DE GUADALAJARA, S.A. DE C.V.</w:t>
-      </w:r>
-      <w:r>
-        <w:rPr>
-          <w:rFonts w:ascii="Calibri" w:eastAsia="Times New Roman" w:hAnsi="Calibri" w:cs="Arial"/>
-          <w:color w:val="000000"/>
-          <w:lang w:eastAsia="es-ES"/>
+        <w:t xml:space="preserve"> Tomar</w:t>
+      </w:r>
+      <w:proofErr w:type="gramEnd"/>
+      <w:r>
+        <w:rPr>
+          <w:rFonts w:ascii="Calibri" w:eastAsia="Times New Roman" w:hAnsi="Calibri" w:cs="Arial"/>
+          <w:color w:val="000000"/>
+          <w:lang w:val="es-419" w:eastAsia="es-ES"/>
+        </w:rPr>
+        <w:t xml:space="preserve"> valor de la columna “B</w:t>
+      </w:r>
+      <w:r>
+        <w:rPr>
+          <w:rFonts w:ascii="Calibri" w:eastAsia="Times New Roman" w:hAnsi="Calibri" w:cs="Arial"/>
+          <w:color w:val="000000"/>
+          <w:lang w:val="es-419" w:eastAsia="es-ES"/>
         </w:rPr>
         <w:t>”</w:t>
+      </w:r>
+      <w:r>
+        <w:rPr>
+          <w:rFonts w:ascii="Calibri" w:eastAsia="Times New Roman" w:hAnsi="Calibri" w:cs="Arial"/>
+          <w:color w:val="000000"/>
+          <w:lang w:val="es-419" w:eastAsia="es-ES"/>
+        </w:rPr>
+        <w:t xml:space="preserve"> del archivo de especificaciones. </w:t>
       </w:r>
     </w:p>
     <w:p>
@@ -1563,6 +1496,14 @@
           <w:lang w:val="es-419" w:eastAsia="es-ES"/>
         </w:rPr>
         <w:t xml:space="preserve">Pendiente porque está difícil. </w:t>
+      </w:r>
+      <w:r>
+        <w:rPr>
+          <w:rFonts w:ascii="Calibri" w:eastAsia="Times New Roman" w:hAnsi="Calibri" w:cs="Arial"/>
+          <w:color w:val="FF0000"/>
+          <w:lang w:val="es-419" w:eastAsia="es-ES"/>
+        </w:rPr>
+        <w:t xml:space="preserve">(Se está modelando un BPM para los procesos del algoritmo) </w:t>
       </w:r>
     </w:p>
     <w:p>
@@ -3162,7 +3103,182 @@
         <w:rPr>
           <w:rFonts w:ascii="Calibri" w:eastAsia="Times New Roman" w:hAnsi="Calibri" w:cs="Arial"/>
           <w:color w:val="000000"/>
+          <w:lang w:val="es-419" w:eastAsia="es-ES"/>
+        </w:rPr>
+      </w:pPr>
+      <w:r>
+        <w:rPr>
+          <w:rFonts w:ascii="Calibri" w:eastAsia="Times New Roman" w:hAnsi="Calibri" w:cs="Arial"/>
+          <w:color w:val="000000"/>
+          <w:lang w:val="es-419" w:eastAsia="es-ES"/>
+        </w:rPr>
+        <w:t xml:space="preserve">Adicionalmente se necesitan las siguientes columnas para realizar validaciones: </w:t>
+      </w:r>
+    </w:p>
+    <w:p>
+      <w:pPr>
+        <w:spacing w:after="0" w:line="240" w:lineRule="auto"/>
+        <w:rPr>
+          <w:rFonts w:ascii="Calibri" w:eastAsia="Times New Roman" w:hAnsi="Calibri" w:cs="Arial"/>
+          <w:color w:val="000000"/>
+          <w:lang w:val="es-419" w:eastAsia="es-ES"/>
+        </w:rPr>
+      </w:pPr>
+    </w:p>
+    <w:p>
+      <w:pPr>
+        <w:pStyle w:val="Prrafodelista"/>
+        <w:numPr>
+          <w:ilvl w:val="0"/>
+          <w:numId w:val="4"/>
+        </w:numPr>
+        <w:spacing w:after="0" w:line="240" w:lineRule="auto"/>
+        <w:rPr>
+          <w:rFonts w:ascii="Calibri" w:eastAsia="Times New Roman" w:hAnsi="Calibri" w:cs="Arial"/>
+          <w:color w:val="000000"/>
+          <w:lang w:val="es-419" w:eastAsia="es-ES"/>
+        </w:rPr>
+      </w:pPr>
+      <w:r>
+        <w:rPr>
+          <w:rFonts w:ascii="Calibri" w:eastAsia="Times New Roman" w:hAnsi="Calibri" w:cs="Arial"/>
+          <w:color w:val="000000"/>
+          <w:lang w:val="es-419" w:eastAsia="es-ES"/>
+        </w:rPr>
+        <w:t>Colu</w:t>
+      </w:r>
+      <w:r>
+        <w:rPr>
+          <w:rFonts w:ascii="Calibri" w:eastAsia="Times New Roman" w:hAnsi="Calibri" w:cs="Arial"/>
+          <w:color w:val="000000"/>
+          <w:lang w:val="es-419" w:eastAsia="es-ES"/>
+        </w:rPr>
+        <w:t>mna CF (tipo de certificado) del archivo de especificaciones. Su Alias en el código es “</w:t>
+      </w:r>
+      <w:r>
+        <w:rPr>
+          <w:rFonts w:ascii="Times New Roman" w:eastAsia="Times New Roman" w:hAnsi="Times New Roman" w:cs="Times New Roman"/>
+          <w:sz w:val="24"/>
+          <w:szCs w:val="24"/>
           <w:lang w:eastAsia="es-ES"/>
+        </w:rPr>
+        <w:t>CERTIFICADOS</w:t>
+      </w:r>
+      <w:r>
+        <w:rPr>
+          <w:rFonts w:ascii="Times New Roman" w:eastAsia="Times New Roman" w:hAnsi="Times New Roman" w:cs="Times New Roman"/>
+          <w:sz w:val="24"/>
+          <w:szCs w:val="24"/>
+          <w:lang w:val="es-419" w:eastAsia="es-ES"/>
+        </w:rPr>
+        <w:t xml:space="preserve">”. Se utilizará para normalizar la clave ya que el cliente “P&amp;G </w:t>
+      </w:r>
+      <w:proofErr w:type="spellStart"/>
+      <w:r>
+        <w:rPr>
+          <w:rFonts w:ascii="Times New Roman" w:eastAsia="Times New Roman" w:hAnsi="Times New Roman" w:cs="Times New Roman"/>
+          <w:sz w:val="24"/>
+          <w:szCs w:val="24"/>
+          <w:lang w:val="es-419" w:eastAsia="es-ES"/>
+        </w:rPr>
+        <w:t>Manufacturing</w:t>
+      </w:r>
+      <w:proofErr w:type="spellEnd"/>
+      <w:r>
+        <w:rPr>
+          <w:rFonts w:ascii="Times New Roman" w:eastAsia="Times New Roman" w:hAnsi="Times New Roman" w:cs="Times New Roman"/>
+          <w:sz w:val="24"/>
+          <w:szCs w:val="24"/>
+          <w:lang w:val="es-419" w:eastAsia="es-ES"/>
+        </w:rPr>
+        <w:t xml:space="preserve"> </w:t>
+      </w:r>
+      <w:proofErr w:type="spellStart"/>
+      <w:r>
+        <w:rPr>
+          <w:rFonts w:ascii="Times New Roman" w:eastAsia="Times New Roman" w:hAnsi="Times New Roman" w:cs="Times New Roman"/>
+          <w:sz w:val="24"/>
+          <w:szCs w:val="24"/>
+          <w:lang w:val="es-419" w:eastAsia="es-ES"/>
+        </w:rPr>
+        <w:t>Ireland</w:t>
+      </w:r>
+      <w:proofErr w:type="spellEnd"/>
+      <w:r>
+        <w:rPr>
+          <w:rFonts w:ascii="Times New Roman" w:eastAsia="Times New Roman" w:hAnsi="Times New Roman" w:cs="Times New Roman"/>
+          <w:sz w:val="24"/>
+          <w:szCs w:val="24"/>
+          <w:lang w:val="es-419" w:eastAsia="es-ES"/>
+        </w:rPr>
+        <w:t xml:space="preserve"> Ltd. Antes Carlow (C)” no existe en la tabla de especificaciones. En su lugar aparece únicamente “</w:t>
+      </w:r>
+      <w:r>
+        <w:rPr>
+          <w:rFonts w:ascii="Times New Roman" w:eastAsia="Times New Roman" w:hAnsi="Times New Roman" w:cs="Times New Roman"/>
+          <w:sz w:val="24"/>
+          <w:szCs w:val="24"/>
+          <w:lang w:val="es-419" w:eastAsia="es-ES"/>
+        </w:rPr>
+        <w:t xml:space="preserve">P&amp;G </w:t>
+      </w:r>
+      <w:proofErr w:type="spellStart"/>
+      <w:r>
+        <w:rPr>
+          <w:rFonts w:ascii="Times New Roman" w:eastAsia="Times New Roman" w:hAnsi="Times New Roman" w:cs="Times New Roman"/>
+          <w:sz w:val="24"/>
+          <w:szCs w:val="24"/>
+          <w:lang w:val="es-419" w:eastAsia="es-ES"/>
+        </w:rPr>
+        <w:t>Manufacturing</w:t>
+      </w:r>
+      <w:proofErr w:type="spellEnd"/>
+      <w:r>
+        <w:rPr>
+          <w:rFonts w:ascii="Times New Roman" w:eastAsia="Times New Roman" w:hAnsi="Times New Roman" w:cs="Times New Roman"/>
+          <w:sz w:val="24"/>
+          <w:szCs w:val="24"/>
+          <w:lang w:val="es-419" w:eastAsia="es-ES"/>
+        </w:rPr>
+        <w:t xml:space="preserve"> </w:t>
+      </w:r>
+      <w:proofErr w:type="spellStart"/>
+      <w:r>
+        <w:rPr>
+          <w:rFonts w:ascii="Times New Roman" w:eastAsia="Times New Roman" w:hAnsi="Times New Roman" w:cs="Times New Roman"/>
+          <w:sz w:val="24"/>
+          <w:szCs w:val="24"/>
+          <w:lang w:val="es-419" w:eastAsia="es-ES"/>
+        </w:rPr>
+        <w:t>Ireland</w:t>
+      </w:r>
+      <w:proofErr w:type="spellEnd"/>
+      <w:r>
+        <w:rPr>
+          <w:rFonts w:ascii="Times New Roman" w:eastAsia="Times New Roman" w:hAnsi="Times New Roman" w:cs="Times New Roman"/>
+          <w:sz w:val="24"/>
+          <w:szCs w:val="24"/>
+          <w:lang w:val="es-419" w:eastAsia="es-ES"/>
+        </w:rPr>
+        <w:t xml:space="preserve"> Ltd.</w:t>
+      </w:r>
+      <w:r>
+        <w:rPr>
+          <w:rFonts w:ascii="Times New Roman" w:eastAsia="Times New Roman" w:hAnsi="Times New Roman" w:cs="Times New Roman"/>
+          <w:sz w:val="24"/>
+          <w:szCs w:val="24"/>
+          <w:lang w:val="es-419" w:eastAsia="es-ES"/>
+        </w:rPr>
+        <w:t xml:space="preserve">”. El campo de la columna CF será un dato de entrada para la función de normalización. </w:t>
+      </w:r>
+    </w:p>
+    <w:p>
+      <w:pPr>
+        <w:spacing w:after="0" w:line="240" w:lineRule="auto"/>
+        <w:rPr>
+          <w:rFonts w:ascii="Calibri" w:eastAsia="Times New Roman" w:hAnsi="Calibri" w:cs="Arial"/>
+          <w:color w:val="000000"/>
+          <w:lang w:val="es-419" w:eastAsia="es-ES"/>
         </w:rPr>
       </w:pPr>
     </w:p>
@@ -3381,6 +3497,7 @@
               <w:rPr>
                 <w:lang w:val="es-419"/>
               </w:rPr>
+              <w:lastRenderedPageBreak/>
               <w:t>B</w:t>
             </w:r>
           </w:p>
@@ -3527,7 +3644,6 @@
               <w:rPr>
                 <w:lang w:val="es-419"/>
               </w:rPr>
-              <w:lastRenderedPageBreak/>
               <w:t>Tabla de especificaciones</w:t>
             </w:r>
           </w:p>
@@ -3619,8 +3735,6 @@
               </w:rPr>
               <w:t>Generales2</w:t>
             </w:r>
-            <w:bookmarkStart w:id="0" w:name="_GoBack"/>
-            <w:bookmarkEnd w:id="0"/>
           </w:p>
         </w:tc>
       </w:tr>
@@ -5362,6 +5476,7 @@
                 <w:color w:val="000000"/>
                 <w:lang w:val="es-419" w:eastAsia="es-ES"/>
               </w:rPr>
+              <w:lastRenderedPageBreak/>
               <w:t>AD</w:t>
             </w:r>
           </w:p>
@@ -5636,12 +5751,13 @@
           <w:lang w:val="es-419" w:eastAsia="es-ES"/>
         </w:rPr>
       </w:pPr>
+      <w:bookmarkStart w:id="0" w:name="_GoBack"/>
+      <w:bookmarkEnd w:id="0"/>
       <w:r>
         <w:rPr>
           <w:rFonts w:eastAsia="Times New Roman"/>
           <w:lang w:val="es-419" w:eastAsia="es-ES"/>
         </w:rPr>
-        <w:lastRenderedPageBreak/>
         <w:t xml:space="preserve">Nombres de tablas: </w:t>
       </w:r>
     </w:p>
@@ -8808,6 +8924,7 @@
                 <w:szCs w:val="24"/>
                 <w:lang w:eastAsia="es-ES"/>
               </w:rPr>
+              <w:lastRenderedPageBreak/>
               <w:t>Embobinado1</w:t>
             </w:r>
           </w:p>
@@ -9394,7 +9511,6 @@
                 <w:szCs w:val="24"/>
                 <w:lang w:eastAsia="es-ES"/>
               </w:rPr>
-              <w:lastRenderedPageBreak/>
               <w:t>Peinado / Lubricado1</w:t>
             </w:r>
           </w:p>
@@ -12817,6 +12933,7 @@
                 <w:szCs w:val="24"/>
                 <w:lang w:eastAsia="es-ES"/>
               </w:rPr>
+              <w:lastRenderedPageBreak/>
               <w:t>F89</w:t>
             </w:r>
           </w:p>
@@ -13403,7 +13520,6 @@
                 <w:szCs w:val="24"/>
                 <w:lang w:eastAsia="es-ES"/>
               </w:rPr>
-              <w:lastRenderedPageBreak/>
               <w:t>F96</w:t>
             </w:r>
           </w:p>
@@ -16826,6 +16942,7 @@
                 <w:szCs w:val="24"/>
                 <w:lang w:eastAsia="es-ES"/>
               </w:rPr>
+              <w:lastRenderedPageBreak/>
               <w:t>F137</w:t>
             </w:r>
           </w:p>
@@ -17412,7 +17529,6 @@
                 <w:szCs w:val="24"/>
                 <w:lang w:eastAsia="es-ES"/>
               </w:rPr>
-              <w:lastRenderedPageBreak/>
               <w:t>F144</w:t>
             </w:r>
           </w:p>
@@ -20835,6 +20951,7 @@
                 <w:szCs w:val="24"/>
                 <w:lang w:eastAsia="es-ES"/>
               </w:rPr>
+              <w:lastRenderedPageBreak/>
               <w:t>F185</w:t>
             </w:r>
           </w:p>
@@ -21421,7 +21538,6 @@
                 <w:szCs w:val="24"/>
                 <w:lang w:eastAsia="es-ES"/>
               </w:rPr>
-              <w:lastRenderedPageBreak/>
               <w:t>F192</w:t>
             </w:r>
           </w:p>
@@ -24457,6 +24573,119 @@
     </w:lvl>
   </w:abstractNum>
   <w:abstractNum w:abstractNumId="1">
+    <w:nsid w:val="4FE1322C"/>
+    <w:multiLevelType w:val="hybridMultilevel"/>
+    <w:tmpl w:val="E67827AA"/>
+    <w:lvl w:ilvl="0" w:tplc="0C0A0001">
+      <w:start w:val="1"/>
+      <w:numFmt w:val="bullet"/>
+      <w:lvlText w:val=""/>
+      <w:lvlJc w:val="left"/>
+      <w:pPr>
+        <w:ind w:left="720" w:hanging="360"/>
+      </w:pPr>
+      <w:rPr>
+        <w:rFonts w:ascii="Symbol" w:hAnsi="Symbol" w:hint="default"/>
+      </w:rPr>
+    </w:lvl>
+    <w:lvl w:ilvl="1" w:tplc="0C0A0003" w:tentative="1">
+      <w:start w:val="1"/>
+      <w:numFmt w:val="bullet"/>
+      <w:lvlText w:val="o"/>
+      <w:lvlJc w:val="left"/>
+      <w:pPr>
+        <w:ind w:left="1440" w:hanging="360"/>
+      </w:pPr>
+      <w:rPr>
+        <w:rFonts w:ascii="Courier New" w:hAnsi="Courier New" w:cs="Courier New" w:hint="default"/>
+      </w:rPr>
+    </w:lvl>
+    <w:lvl w:ilvl="2" w:tplc="0C0A0005" w:tentative="1">
+      <w:start w:val="1"/>
+      <w:numFmt w:val="bullet"/>
+      <w:lvlText w:val=""/>
+      <w:lvlJc w:val="left"/>
+      <w:pPr>
+        <w:ind w:left="2160" w:hanging="360"/>
+      </w:pPr>
+      <w:rPr>
+        <w:rFonts w:ascii="Wingdings" w:hAnsi="Wingdings" w:hint="default"/>
+      </w:rPr>
+    </w:lvl>
+    <w:lvl w:ilvl="3" w:tplc="0C0A0001" w:tentative="1">
+      <w:start w:val="1"/>
+      <w:numFmt w:val="bullet"/>
+      <w:lvlText w:val=""/>
+      <w:lvlJc w:val="left"/>
+      <w:pPr>
+        <w:ind w:left="2880" w:hanging="360"/>
+      </w:pPr>
+      <w:rPr>
+        <w:rFonts w:ascii="Symbol" w:hAnsi="Symbol" w:hint="default"/>
+      </w:rPr>
+    </w:lvl>
+    <w:lvl w:ilvl="4" w:tplc="0C0A0003" w:tentative="1">
+      <w:start w:val="1"/>
+      <w:numFmt w:val="bullet"/>
+      <w:lvlText w:val="o"/>
+      <w:lvlJc w:val="left"/>
+      <w:pPr>
+        <w:ind w:left="3600" w:hanging="360"/>
+      </w:pPr>
+      <w:rPr>
+        <w:rFonts w:ascii="Courier New" w:hAnsi="Courier New" w:cs="Courier New" w:hint="default"/>
+      </w:rPr>
+    </w:lvl>
+    <w:lvl w:ilvl="5" w:tplc="0C0A0005" w:tentative="1">
+      <w:start w:val="1"/>
+      <w:numFmt w:val="bullet"/>
+      <w:lvlText w:val=""/>
+      <w:lvlJc w:val="left"/>
+      <w:pPr>
+        <w:ind w:left="4320" w:hanging="360"/>
+      </w:pPr>
+      <w:rPr>
+        <w:rFonts w:ascii="Wingdings" w:hAnsi="Wingdings" w:hint="default"/>
+      </w:rPr>
+    </w:lvl>
+    <w:lvl w:ilvl="6" w:tplc="0C0A0001" w:tentative="1">
+      <w:start w:val="1"/>
+      <w:numFmt w:val="bullet"/>
+      <w:lvlText w:val=""/>
+      <w:lvlJc w:val="left"/>
+      <w:pPr>
+        <w:ind w:left="5040" w:hanging="360"/>
+      </w:pPr>
+      <w:rPr>
+        <w:rFonts w:ascii="Symbol" w:hAnsi="Symbol" w:hint="default"/>
+      </w:rPr>
+    </w:lvl>
+    <w:lvl w:ilvl="7" w:tplc="0C0A0003" w:tentative="1">
+      <w:start w:val="1"/>
+      <w:numFmt w:val="bullet"/>
+      <w:lvlText w:val="o"/>
+      <w:lvlJc w:val="left"/>
+      <w:pPr>
+        <w:ind w:left="5760" w:hanging="360"/>
+      </w:pPr>
+      <w:rPr>
+        <w:rFonts w:ascii="Courier New" w:hAnsi="Courier New" w:cs="Courier New" w:hint="default"/>
+      </w:rPr>
+    </w:lvl>
+    <w:lvl w:ilvl="8" w:tplc="0C0A0005" w:tentative="1">
+      <w:start w:val="1"/>
+      <w:numFmt w:val="bullet"/>
+      <w:lvlText w:val=""/>
+      <w:lvlJc w:val="left"/>
+      <w:pPr>
+        <w:ind w:left="6480" w:hanging="360"/>
+      </w:pPr>
+      <w:rPr>
+        <w:rFonts w:ascii="Wingdings" w:hAnsi="Wingdings" w:hint="default"/>
+      </w:rPr>
+    </w:lvl>
+  </w:abstractNum>
+  <w:abstractNum w:abstractNumId="2">
     <w:nsid w:val="5BAA4BC9"/>
     <w:multiLevelType w:val="hybridMultilevel"/>
     <w:tmpl w:val="5B0671A8"/>
@@ -24569,7 +24798,7 @@
       </w:rPr>
     </w:lvl>
   </w:abstractNum>
-  <w:abstractNum w:abstractNumId="2">
+  <w:abstractNum w:abstractNumId="3">
     <w:nsid w:val="63FC7996"/>
     <w:multiLevelType w:val="hybridMultilevel"/>
     <w:tmpl w:val="A7C2510E"/>
@@ -24683,13 +24912,16 @@
     </w:lvl>
   </w:abstractNum>
   <w:num w:numId="1">
-    <w:abstractNumId w:val="2"/>
+    <w:abstractNumId w:val="3"/>
   </w:num>
   <w:num w:numId="2">
-    <w:abstractNumId w:val="1"/>
+    <w:abstractNumId w:val="2"/>
   </w:num>
   <w:num w:numId="3">
     <w:abstractNumId w:val="0"/>
+  </w:num>
+  <w:num w:numId="4">
+    <w:abstractNumId w:val="1"/>
   </w:num>
 </w:numbering>
 </file>

</xml_diff>

<commit_message>
Ultimas modificaciones. Falta normalizacion de usuarios
</commit_message>
<xml_diff>
--- a/ObtencionDeNuevasColumnas.docx
+++ b/ObtencionDeNuevasColumnas.docx
@@ -3051,41 +3051,9 @@
         <w:rPr>
           <w:rFonts w:ascii="Calibri" w:eastAsia="Times New Roman" w:hAnsi="Calibri" w:cs="Arial"/>
           <w:color w:val="000000"/>
-          <w:lang w:eastAsia="es-ES"/>
-        </w:rPr>
-        <w:tab/>
-      </w:r>
-      <w:r>
-        <w:rPr>
-          <w:rFonts w:ascii="Calibri" w:eastAsia="Times New Roman" w:hAnsi="Calibri" w:cs="Arial"/>
-          <w:color w:val="000000"/>
-          <w:lang w:eastAsia="es-ES"/>
-        </w:rPr>
-        <w:tab/>
-      </w:r>
-      <w:r>
-        <w:rPr>
-          <w:rFonts w:ascii="Calibri" w:eastAsia="Times New Roman" w:hAnsi="Calibri" w:cs="Arial"/>
-          <w:color w:val="000000"/>
           <w:lang w:val="es-419" w:eastAsia="es-ES"/>
         </w:rPr>
-        <w:t xml:space="preserve">AD, AG, </w:t>
-      </w:r>
-      <w:r>
-        <w:rPr>
-          <w:rFonts w:ascii="Calibri" w:eastAsia="Times New Roman" w:hAnsi="Calibri" w:cs="Arial"/>
-          <w:color w:val="000000"/>
-          <w:lang w:val="es-419" w:eastAsia="es-ES"/>
-        </w:rPr>
-        <w:t>AH, AI,  AJ, AM</w:t>
-      </w:r>
-      <w:r>
-        <w:rPr>
-          <w:rFonts w:ascii="Calibri" w:eastAsia="Times New Roman" w:hAnsi="Calibri" w:cs="Arial"/>
-          <w:color w:val="000000"/>
-          <w:lang w:val="es-419" w:eastAsia="es-ES"/>
-        </w:rPr>
-        <w:tab/>
+        <w:t>Concatenar columnas desde AD a AM</w:t>
       </w:r>
       <w:r>
         <w:rPr>
@@ -3106,181 +3074,8 @@
           <w:lang w:val="es-419" w:eastAsia="es-ES"/>
         </w:rPr>
       </w:pPr>
-      <w:r>
-        <w:rPr>
-          <w:rFonts w:ascii="Calibri" w:eastAsia="Times New Roman" w:hAnsi="Calibri" w:cs="Arial"/>
-          <w:color w:val="000000"/>
-          <w:lang w:val="es-419" w:eastAsia="es-ES"/>
-        </w:rPr>
-        <w:t xml:space="preserve">Adicionalmente se necesitan las siguientes columnas para realizar validaciones: </w:t>
-      </w:r>
-    </w:p>
-    <w:p>
-      <w:pPr>
-        <w:spacing w:after="0" w:line="240" w:lineRule="auto"/>
-        <w:rPr>
-          <w:rFonts w:ascii="Calibri" w:eastAsia="Times New Roman" w:hAnsi="Calibri" w:cs="Arial"/>
-          <w:color w:val="000000"/>
-          <w:lang w:val="es-419" w:eastAsia="es-ES"/>
-        </w:rPr>
-      </w:pPr>
-    </w:p>
-    <w:p>
-      <w:pPr>
-        <w:pStyle w:val="Prrafodelista"/>
-        <w:numPr>
-          <w:ilvl w:val="0"/>
-          <w:numId w:val="4"/>
-        </w:numPr>
-        <w:spacing w:after="0" w:line="240" w:lineRule="auto"/>
-        <w:rPr>
-          <w:rFonts w:ascii="Calibri" w:eastAsia="Times New Roman" w:hAnsi="Calibri" w:cs="Arial"/>
-          <w:color w:val="000000"/>
-          <w:lang w:val="es-419" w:eastAsia="es-ES"/>
-        </w:rPr>
-      </w:pPr>
-      <w:r>
-        <w:rPr>
-          <w:rFonts w:ascii="Calibri" w:eastAsia="Times New Roman" w:hAnsi="Calibri" w:cs="Arial"/>
-          <w:color w:val="000000"/>
-          <w:lang w:val="es-419" w:eastAsia="es-ES"/>
-        </w:rPr>
-        <w:t>Colu</w:t>
-      </w:r>
-      <w:r>
-        <w:rPr>
-          <w:rFonts w:ascii="Calibri" w:eastAsia="Times New Roman" w:hAnsi="Calibri" w:cs="Arial"/>
-          <w:color w:val="000000"/>
-          <w:lang w:val="es-419" w:eastAsia="es-ES"/>
-        </w:rPr>
-        <w:t>mna CF (tipo de certificado) del archivo de especificaciones. Su Alias en el código es “</w:t>
-      </w:r>
-      <w:r>
-        <w:rPr>
-          <w:rFonts w:ascii="Times New Roman" w:eastAsia="Times New Roman" w:hAnsi="Times New Roman" w:cs="Times New Roman"/>
-          <w:sz w:val="24"/>
-          <w:szCs w:val="24"/>
-          <w:lang w:eastAsia="es-ES"/>
-        </w:rPr>
-        <w:t>CERTIFICADOS</w:t>
-      </w:r>
-      <w:r>
-        <w:rPr>
-          <w:rFonts w:ascii="Times New Roman" w:eastAsia="Times New Roman" w:hAnsi="Times New Roman" w:cs="Times New Roman"/>
-          <w:sz w:val="24"/>
-          <w:szCs w:val="24"/>
-          <w:lang w:val="es-419" w:eastAsia="es-ES"/>
-        </w:rPr>
-        <w:t xml:space="preserve">”. Se utilizará para normalizar la clave ya que el cliente “P&amp;G </w:t>
-      </w:r>
-      <w:proofErr w:type="spellStart"/>
-      <w:r>
-        <w:rPr>
-          <w:rFonts w:ascii="Times New Roman" w:eastAsia="Times New Roman" w:hAnsi="Times New Roman" w:cs="Times New Roman"/>
-          <w:sz w:val="24"/>
-          <w:szCs w:val="24"/>
-          <w:lang w:val="es-419" w:eastAsia="es-ES"/>
-        </w:rPr>
-        <w:t>Manufacturing</w:t>
-      </w:r>
-      <w:proofErr w:type="spellEnd"/>
-      <w:r>
-        <w:rPr>
-          <w:rFonts w:ascii="Times New Roman" w:eastAsia="Times New Roman" w:hAnsi="Times New Roman" w:cs="Times New Roman"/>
-          <w:sz w:val="24"/>
-          <w:szCs w:val="24"/>
-          <w:lang w:val="es-419" w:eastAsia="es-ES"/>
-        </w:rPr>
-        <w:t xml:space="preserve"> </w:t>
-      </w:r>
-      <w:proofErr w:type="spellStart"/>
-      <w:r>
-        <w:rPr>
-          <w:rFonts w:ascii="Times New Roman" w:eastAsia="Times New Roman" w:hAnsi="Times New Roman" w:cs="Times New Roman"/>
-          <w:sz w:val="24"/>
-          <w:szCs w:val="24"/>
-          <w:lang w:val="es-419" w:eastAsia="es-ES"/>
-        </w:rPr>
-        <w:t>Ireland</w:t>
-      </w:r>
-      <w:proofErr w:type="spellEnd"/>
-      <w:r>
-        <w:rPr>
-          <w:rFonts w:ascii="Times New Roman" w:eastAsia="Times New Roman" w:hAnsi="Times New Roman" w:cs="Times New Roman"/>
-          <w:sz w:val="24"/>
-          <w:szCs w:val="24"/>
-          <w:lang w:val="es-419" w:eastAsia="es-ES"/>
-        </w:rPr>
-        <w:t xml:space="preserve"> Ltd. Antes Carlow (C)” no existe en la tabla de especificaciones. En su lugar aparece únicamente “</w:t>
-      </w:r>
-      <w:r>
-        <w:rPr>
-          <w:rFonts w:ascii="Times New Roman" w:eastAsia="Times New Roman" w:hAnsi="Times New Roman" w:cs="Times New Roman"/>
-          <w:sz w:val="24"/>
-          <w:szCs w:val="24"/>
-          <w:lang w:val="es-419" w:eastAsia="es-ES"/>
-        </w:rPr>
-        <w:t xml:space="preserve">P&amp;G </w:t>
-      </w:r>
-      <w:proofErr w:type="spellStart"/>
-      <w:r>
-        <w:rPr>
-          <w:rFonts w:ascii="Times New Roman" w:eastAsia="Times New Roman" w:hAnsi="Times New Roman" w:cs="Times New Roman"/>
-          <w:sz w:val="24"/>
-          <w:szCs w:val="24"/>
-          <w:lang w:val="es-419" w:eastAsia="es-ES"/>
-        </w:rPr>
-        <w:t>Manufacturing</w:t>
-      </w:r>
-      <w:proofErr w:type="spellEnd"/>
-      <w:r>
-        <w:rPr>
-          <w:rFonts w:ascii="Times New Roman" w:eastAsia="Times New Roman" w:hAnsi="Times New Roman" w:cs="Times New Roman"/>
-          <w:sz w:val="24"/>
-          <w:szCs w:val="24"/>
-          <w:lang w:val="es-419" w:eastAsia="es-ES"/>
-        </w:rPr>
-        <w:t xml:space="preserve"> </w:t>
-      </w:r>
-      <w:proofErr w:type="spellStart"/>
-      <w:r>
-        <w:rPr>
-          <w:rFonts w:ascii="Times New Roman" w:eastAsia="Times New Roman" w:hAnsi="Times New Roman" w:cs="Times New Roman"/>
-          <w:sz w:val="24"/>
-          <w:szCs w:val="24"/>
-          <w:lang w:val="es-419" w:eastAsia="es-ES"/>
-        </w:rPr>
-        <w:t>Ireland</w:t>
-      </w:r>
-      <w:proofErr w:type="spellEnd"/>
-      <w:r>
-        <w:rPr>
-          <w:rFonts w:ascii="Times New Roman" w:eastAsia="Times New Roman" w:hAnsi="Times New Roman" w:cs="Times New Roman"/>
-          <w:sz w:val="24"/>
-          <w:szCs w:val="24"/>
-          <w:lang w:val="es-419" w:eastAsia="es-ES"/>
-        </w:rPr>
-        <w:t xml:space="preserve"> Ltd.</w:t>
-      </w:r>
-      <w:r>
-        <w:rPr>
-          <w:rFonts w:ascii="Times New Roman" w:eastAsia="Times New Roman" w:hAnsi="Times New Roman" w:cs="Times New Roman"/>
-          <w:sz w:val="24"/>
-          <w:szCs w:val="24"/>
-          <w:lang w:val="es-419" w:eastAsia="es-ES"/>
-        </w:rPr>
-        <w:t xml:space="preserve">”. El campo de la columna CF será un dato de entrada para la función de normalización. </w:t>
-      </w:r>
-    </w:p>
-    <w:p>
-      <w:pPr>
-        <w:spacing w:after="0" w:line="240" w:lineRule="auto"/>
-        <w:rPr>
-          <w:rFonts w:ascii="Calibri" w:eastAsia="Times New Roman" w:hAnsi="Calibri" w:cs="Arial"/>
-          <w:color w:val="000000"/>
-          <w:lang w:val="es-419" w:eastAsia="es-ES"/>
-        </w:rPr>
-      </w:pPr>
+      <w:bookmarkStart w:id="0" w:name="_GoBack"/>
+      <w:bookmarkEnd w:id="0"/>
     </w:p>
     <w:p>
       <w:pPr>
@@ -3497,7 +3292,6 @@
               <w:rPr>
                 <w:lang w:val="es-419"/>
               </w:rPr>
-              <w:lastRenderedPageBreak/>
               <w:t>B</w:t>
             </w:r>
           </w:p>
@@ -3711,6 +3505,7 @@
               <w:rPr>
                 <w:lang w:val="es-419"/>
               </w:rPr>
+              <w:lastRenderedPageBreak/>
               <w:t>B</w:t>
             </w:r>
           </w:p>
@@ -5476,7 +5271,6 @@
                 <w:color w:val="000000"/>
                 <w:lang w:val="es-419" w:eastAsia="es-ES"/>
               </w:rPr>
-              <w:lastRenderedPageBreak/>
               <w:t>AD</w:t>
             </w:r>
           </w:p>
@@ -5751,13 +5545,12 @@
           <w:lang w:val="es-419" w:eastAsia="es-ES"/>
         </w:rPr>
       </w:pPr>
-      <w:bookmarkStart w:id="0" w:name="_GoBack"/>
-      <w:bookmarkEnd w:id="0"/>
       <w:r>
         <w:rPr>
           <w:rFonts w:eastAsia="Times New Roman"/>
           <w:lang w:val="es-419" w:eastAsia="es-ES"/>
         </w:rPr>
+        <w:lastRenderedPageBreak/>
         <w:t xml:space="preserve">Nombres de tablas: </w:t>
       </w:r>
     </w:p>
@@ -8924,7 +8717,6 @@
                 <w:szCs w:val="24"/>
                 <w:lang w:eastAsia="es-ES"/>
               </w:rPr>
-              <w:lastRenderedPageBreak/>
               <w:t>Embobinado1</w:t>
             </w:r>
           </w:p>
@@ -9511,6 +9303,7 @@
                 <w:szCs w:val="24"/>
                 <w:lang w:eastAsia="es-ES"/>
               </w:rPr>
+              <w:lastRenderedPageBreak/>
               <w:t>Peinado / Lubricado1</w:t>
             </w:r>
           </w:p>
@@ -12933,7 +12726,6 @@
                 <w:szCs w:val="24"/>
                 <w:lang w:eastAsia="es-ES"/>
               </w:rPr>
-              <w:lastRenderedPageBreak/>
               <w:t>F89</w:t>
             </w:r>
           </w:p>
@@ -13520,6 +13312,7 @@
                 <w:szCs w:val="24"/>
                 <w:lang w:eastAsia="es-ES"/>
               </w:rPr>
+              <w:lastRenderedPageBreak/>
               <w:t>F96</w:t>
             </w:r>
           </w:p>
@@ -16942,7 +16735,6 @@
                 <w:szCs w:val="24"/>
                 <w:lang w:eastAsia="es-ES"/>
               </w:rPr>
-              <w:lastRenderedPageBreak/>
               <w:t>F137</w:t>
             </w:r>
           </w:p>
@@ -17529,6 +17321,7 @@
                 <w:szCs w:val="24"/>
                 <w:lang w:eastAsia="es-ES"/>
               </w:rPr>
+              <w:lastRenderedPageBreak/>
               <w:t>F144</w:t>
             </w:r>
           </w:p>
@@ -20951,7 +20744,6 @@
                 <w:szCs w:val="24"/>
                 <w:lang w:eastAsia="es-ES"/>
               </w:rPr>
-              <w:lastRenderedPageBreak/>
               <w:t>F185</w:t>
             </w:r>
           </w:p>
@@ -21538,6 +21330,7 @@
                 <w:szCs w:val="24"/>
                 <w:lang w:eastAsia="es-ES"/>
               </w:rPr>
+              <w:lastRenderedPageBreak/>
               <w:t>F192</w:t>
             </w:r>
           </w:p>

</xml_diff>